<commit_message>
Refine paper some more
</commit_message>
<xml_diff>
--- a/final_25AU IM Group Trần Quốc Hoàng (just me).docx
+++ b/final_25AU IM Group Trần Quốc Hoàng (just me).docx
@@ -68,16 +68,13 @@
         <w:pStyle w:val="Abstract"/>
       </w:pPr>
       <w:r>
-        <w:t>T</w:t>
-      </w:r>
-      <w:r>
-        <w:t>he ubiquitous presence of micro- and nanoplastics (MNPs) constitutes a growing global environmental and health crisis. This paper explores the alarming neurotoxic potential of MNPs by dissecting their mechanisms of action within the central nervous system (CNS). Nanoplastics, due to their diminutive size, facilitate entry into the body via ingestion and inhalation, and can traverse the Blood-Brain Barrier (BBB) through pathways like endocytosis and the ‘Trojan Horse effect.’ Once within the brain, non-degra</w:t>
-      </w:r>
-      <w:r>
-        <w:t>dable MNPs trigger a sustained state of neuroinflammation via persistent microglial activation. This process is amplified by frustrated phagocytosis and subsequent activation of the NLRP3 Inflammasome, leading to the release of potent pro-inflammatory cytokines. Furthermore, MNP exposure in peripheral sites, mediated by the Gut-Brain Axis (GBA), drives systemic inflammation—which in turn leads to functional consequences like HPA axis dysregulation, anxiety-like behaviors, and cognitive deficits. The evidenc</w:t>
-      </w:r>
-      <w:r>
-        <w:t>e establishes MNPs as significant neurotoxic agents, necessitating urgent, globally coordinated prevention and the development of targeted therapeutics, such as BBB-permeable NLRP3 inhibitors.</w:t>
+        <w:t>The ubiquitous presence of micro- and nanoplastics (MNPs) constitutes a growing global environmental and health crisis. This paper explores the alarming neurotoxic potential of MNPs by dissecting their mechanisms of action within the central nervous system (CNS). Nanoplastics, due to their diminutive size, facilitate entry into the body via ingestion and inhalation, and can traverse the Blood-Brain Barrier (BBB) through pathways like endocytosis and the ‘Trojan Horse effect.’ Once within the brain, non-degr</w:t>
+      </w:r>
+      <w:r>
+        <w:t>adable MNPs trigger a sustained state of neuroinflammation via persistent microglial activation. This process is amplified by frustrated phagocytosis and subsequent activation of the NLRP3 Inflammasome, leading to the release of potent pro-inflammatory cytokines. Furthermore, MNP exposure in peripheral sites, mediated by the Gut-Brain Axis (GBA), drives systemic inflammation—which in turn leads to functional consequences like HPA axis dysregulation, anxiety-like behaviors, and cognitive deficits. The eviden</w:t>
+      </w:r>
+      <w:r>
+        <w:t>ce establishes MNPs as significant neurotoxic agents, necessitating urgent, globally coordinated prevention and the development of targeted therapeutics, such as BBB-permeable NLRP3 inhibitors.</w:t>
       </w:r>
     </w:p>
     <w:p>
@@ -999,7 +996,7 @@
                 <w:noProof/>
               </w:rPr>
               <w:drawing>
-                <wp:inline distT="0" distB="0" distL="0" distR="0" wp14:anchorId="27B635BF" wp14:editId="1438B775">
+                <wp:inline distT="0" distB="0" distL="0" distR="0" wp14:anchorId="50A10754" wp14:editId="4CA300D3">
                   <wp:extent cx="5943600" cy="3374857"/>
                   <wp:effectExtent l="0" t="0" r="0" b="0"/>
                   <wp:docPr id="23" name="Picture"/>
@@ -1103,10 +1100,10 @@
         <w:pStyle w:val="FirstParagraph"/>
       </w:pPr>
       <w:r>
-        <w:t xml:space="preserve">There are many hypotheses regarding the MNPs’ route through the BBB. One such route is paracellular diffusion, which in theory could allow even smallest nanoplastic particles to pass, although this pathway is heavily restricted [5,6]. A more probable mechanism is endocytosis, where NPs are internalized by the brain endothelial cells and subsequently exocytosed into the brain interstitial fluid [7]. A third, highly discussed hypothesis is the “Trojan Horse effect”. This scenario presumes that MNPs are first </w:t>
-      </w:r>
-      <w:r>
-        <w:t>phagocytized by circulating immune cells, which then act as vectors to carry them across the BBB [8].</w:t>
+        <w:t>There are many hypotheses regarding the MNPs’ route through the BBB. One such route is paracellular diffusion, which in theory could allow even the smallest nanoplastic particles to pass, although this pathway is heavily restricted [5,6]. A more probable mechanism is endocytosis, where NPs are internalized by the brain endothelial cells and subsequently exocytosed into the brain interstitial fluid [7]. A third, highly discussed hypothesis is the “Trojan Horse effect”. This scenario presumes that MNPs are fi</w:t>
+      </w:r>
+      <w:r>
+        <w:t>rst phagocytized by circulating immune cells, which then act as vectors to carry them across the BBB [8].</w:t>
       </w:r>
     </w:p>
     <w:p>
@@ -1196,7 +1193,7 @@
                 <w:noProof/>
               </w:rPr>
               <w:drawing>
-                <wp:inline distT="0" distB="0" distL="0" distR="0" wp14:anchorId="5EE2B987" wp14:editId="3AF44876">
+                <wp:inline distT="0" distB="0" distL="0" distR="0" wp14:anchorId="24637A4B" wp14:editId="17574858">
                   <wp:extent cx="5943600" cy="3979189"/>
                   <wp:effectExtent l="0" t="0" r="0" b="0"/>
                   <wp:docPr id="32" name="Picture"/>
@@ -1394,7 +1391,7 @@
               </w:rPr>
               <w:lastRenderedPageBreak/>
               <w:drawing>
-                <wp:inline distT="0" distB="0" distL="0" distR="0" wp14:anchorId="488C973B" wp14:editId="54928D65">
+                <wp:inline distT="0" distB="0" distL="0" distR="0" wp14:anchorId="0A7F1B2F" wp14:editId="49428AED">
                   <wp:extent cx="5943600" cy="6018729"/>
                   <wp:effectExtent l="0" t="0" r="0" b="0"/>
                   <wp:docPr id="39" name="Picture"/>
@@ -1497,10 +1494,10 @@
         <w:pStyle w:val="FirstParagraph"/>
       </w:pPr>
       <w:r>
-        <w:t>Chronic microglial activation, sustained by MNP presence or systemic inflammatory signaling, disrupts the delicate balance required for optimal neural network function. Functionally, this has been observed in animal models to cause behavior changes—such as heightened levels of anxiety and depression-like behaviors [22,23]. This also directly impairs synaptic plasticity and neurogenesis, leading to noticable performance deficits, particularly in tasks related to learning and memory [24,25]. These alarming ou</w:t>
-      </w:r>
-      <w:r>
-        <w:t>tcomes suggest that MNPs contamination poses a risk to neurological health that extends beyond localized damage and impacts complex CNS functions.</w:t>
+        <w:t>Chronic microglial activation, sustained by MNP presence or systemic inflammatory signaling, disrupts the delicate balance required for optimal neural network function. Functionally, this has been observed in animal models to cause behavior changes—such as heightened levels of anxiety and depression-like behaviors [22,23]. This also directly impairs synaptic plasticity and neurogenesis, leading to noticeable performance deficits, particularly in tasks related to learning and memory [24,25]. These alarming o</w:t>
+      </w:r>
+      <w:r>
+        <w:t>utcomes suggest that MNPs contamination poses a risk to neurological health that extends beyond localized damage and impacts complex CNS functions.</w:t>
       </w:r>
     </w:p>
     <w:p>
@@ -1529,10 +1526,10 @@
         </m:r>
       </m:oMath>
       <w:r>
-        <w:t xml:space="preserve"> and IL-6, are known stimulators of the HPA axis, which lead to increased production and release of glucocorticoids, namely, cortisol [26]. While an initial cortial surge is protective, exposure to inflammation signals over a long time period results in HPA dysregulation—which manifests as either hyper-activation or, paradoxically, a state of hyporesponsiveness. This impaired feedback mechanism compromises the body’s ability to manage stress and inflammation effectively, becoming a debilitating cycle where </w:t>
-      </w:r>
-      <w:r>
-        <w:t xml:space="preserve">chronic inflammation leads to HPA axis exhaustion, which in turn further impairs the immune system’s ability to self-regulate [27,28]. This cycle can be seen in </w:t>
+        <w:t xml:space="preserve"> and IL-6, are known stimulators of the HPA axis, which lead to increased production and release of glucocorticoids, namely, cortisol [26]. While an initial cortical surge is protective, exposure to inflammation signals over a long time period results in HPA dysregulation—which manifests as either hyper-activation or, paradoxically, a state of hyporesponsiveness. This impaired feedback mechanism compromises the body’s ability to manage stress and inflammation effectively, becoming a debilitating cycle where</w:t>
+      </w:r>
+      <w:r>
+        <w:t xml:space="preserve"> chronic inflammation leads to HPA axis exhaustion, which in turn further impairs the immune system’s ability to self-regulate [27,28]. This cycle can be seen in </w:t>
       </w:r>
       <w:hyperlink w:anchor="fig-acute-chronic-HPA">
         <w:r>
@@ -1573,7 +1570,7 @@
               </w:rPr>
               <w:lastRenderedPageBreak/>
               <w:drawing>
-                <wp:inline distT="0" distB="0" distL="0" distR="0" wp14:anchorId="1547492A" wp14:editId="6ACE9231">
+                <wp:inline distT="0" distB="0" distL="0" distR="0" wp14:anchorId="18D8906C" wp14:editId="47294F68">
                   <wp:extent cx="5943600" cy="5906389"/>
                   <wp:effectExtent l="0" t="0" r="0" b="0"/>
                   <wp:docPr id="46" name="Picture"/>
@@ -2202,7 +2199,7 @@
         <w:pStyle w:val="FirstParagraph"/>
       </w:pPr>
       <w:r>
-        <w:t>The author declare no competing interests.</w:t>
+        <w:t>The author declares no competing interests.</w:t>
       </w:r>
     </w:p>
     <w:p>
@@ -3213,7 +3210,7 @@
   <w:abstractNum w:abstractNumId="10" w15:restartNumberingAfterBreak="0">
     <w:nsid w:val="0000A990"/>
     <w:multiLevelType w:val="multilevel"/>
-    <w:tmpl w:val="E78A366E"/>
+    <w:tmpl w:val="C7C09ECA"/>
     <w:lvl w:ilvl="0">
       <w:numFmt w:val="bullet"/>
       <w:lvlText w:val=" "/>
@@ -3424,7 +3421,7 @@
   <w:num w:numId="11" w16cid:durableId="666782604">
     <w:abstractNumId w:val="9"/>
   </w:num>
-  <w:num w:numId="12" w16cid:durableId="1475370321">
+  <w:num w:numId="12" w16cid:durableId="372923017">
     <w:abstractNumId w:val="10"/>
   </w:num>
 </w:numbering>
@@ -4094,12 +4091,13 @@
     <w:basedOn w:val="Normal"/>
     <w:next w:val="BodyText"/>
     <w:qFormat/>
-    <w:rsid w:val="00CA66A9"/>
+    <w:rsid w:val="004F0221"/>
     <w:pPr>
       <w:keepNext/>
       <w:keepLines/>
       <w:spacing w:before="300" w:after="300"/>
       <w:ind w:left="720" w:right="720"/>
+      <w:jc w:val="both"/>
     </w:pPr>
     <w:rPr>
       <w:sz w:val="20"/>

</xml_diff>